<commit_message>
📝 docs: Arquivo de documentação corrigido
</commit_message>
<xml_diff>
--- a/documentacao rotas.docx
+++ b/documentacao rotas.docx
@@ -33,14 +33,15 @@
         <w:tblLook w:val="04A0" w:firstRow="1" w:lastRow="0" w:firstColumn="1" w:lastColumn="0" w:noHBand="0" w:noVBand="1"/>
       </w:tblPr>
       <w:tblGrid>
-        <w:gridCol w:w="3116"/>
-        <w:gridCol w:w="1109"/>
-        <w:gridCol w:w="5125"/>
+        <w:gridCol w:w="2155"/>
+        <w:gridCol w:w="990"/>
+        <w:gridCol w:w="3240"/>
+        <w:gridCol w:w="2965"/>
       </w:tblGrid>
       <w:tr>
         <w:tc>
           <w:tcPr>
-            <w:tcW w:w="3116" w:type="dxa"/>
+            <w:tcW w:w="2155" w:type="dxa"/>
           </w:tcPr>
           <w:p>
             <w:pPr>
@@ -69,7 +70,7 @@
         </w:tc>
         <w:tc>
           <w:tcPr>
-            <w:tcW w:w="1109" w:type="dxa"/>
+            <w:tcW w:w="990" w:type="dxa"/>
           </w:tcPr>
           <w:p>
             <w:pPr>
@@ -98,7 +99,7 @@
         </w:tc>
         <w:tc>
           <w:tcPr>
-            <w:tcW w:w="5125" w:type="dxa"/>
+            <w:tcW w:w="3240" w:type="dxa"/>
           </w:tcPr>
           <w:p>
             <w:pPr>
@@ -122,6 +123,35 @@
                 <w:lang w:val="pt-BR"/>
               </w:rPr>
               <w:t>Descrição</w:t>
+            </w:r>
+          </w:p>
+        </w:tc>
+        <w:tc>
+          <w:tcPr>
+            <w:tcW w:w="2965" w:type="dxa"/>
+          </w:tcPr>
+          <w:p>
+            <w:pPr>
+              <w:spacing w:line="10" w:lineRule="atLeast"/>
+              <w:rPr>
+                <w:rFonts w:ascii="Arial" w:hAnsi="Arial" w:cs="Arial"/>
+                <w:b/>
+                <w:bCs/>
+                <w:sz w:val="16"/>
+                <w:szCs w:val="16"/>
+                <w:lang w:val="pt-BR"/>
+              </w:rPr>
+            </w:pPr>
+            <w:r>
+              <w:rPr>
+                <w:rFonts w:ascii="Arial" w:hAnsi="Arial" w:cs="Arial"/>
+                <w:b/>
+                <w:bCs/>
+                <w:sz w:val="16"/>
+                <w:szCs w:val="16"/>
+                <w:lang w:val="pt-BR"/>
+              </w:rPr>
+              <w:t>Permissões</w:t>
             </w:r>
           </w:p>
         </w:tc>
@@ -129,7 +159,7 @@
       <w:tr>
         <w:tc>
           <w:tcPr>
-            <w:tcW w:w="3116" w:type="dxa"/>
+            <w:tcW w:w="2155" w:type="dxa"/>
           </w:tcPr>
           <w:p>
             <w:pPr>
@@ -179,7 +209,7 @@
         </w:tc>
         <w:tc>
           <w:tcPr>
-            <w:tcW w:w="1109" w:type="dxa"/>
+            <w:tcW w:w="990" w:type="dxa"/>
           </w:tcPr>
           <w:p>
             <w:pPr>
@@ -208,7 +238,7 @@
         </w:tc>
         <w:tc>
           <w:tcPr>
-            <w:tcW w:w="5125" w:type="dxa"/>
+            <w:tcW w:w="3240" w:type="dxa"/>
           </w:tcPr>
           <w:p>
             <w:pPr>
@@ -228,6 +258,31 @@
                 <w:lang w:val="pt-BR"/>
               </w:rPr>
               <w:t>Login de usuário e obtenção de tokens</w:t>
+            </w:r>
+          </w:p>
+        </w:tc>
+        <w:tc>
+          <w:tcPr>
+            <w:tcW w:w="2965" w:type="dxa"/>
+          </w:tcPr>
+          <w:p>
+            <w:pPr>
+              <w:spacing w:line="10" w:lineRule="atLeast"/>
+              <w:rPr>
+                <w:rFonts w:ascii="Arial" w:hAnsi="Arial" w:cs="Arial"/>
+                <w:sz w:val="16"/>
+                <w:szCs w:val="16"/>
+                <w:lang w:val="pt-BR"/>
+              </w:rPr>
+            </w:pPr>
+            <w:r>
+              <w:rPr>
+                <w:rFonts w:ascii="Arial" w:hAnsi="Arial" w:cs="Arial"/>
+                <w:sz w:val="16"/>
+                <w:szCs w:val="16"/>
+                <w:lang w:val="pt-BR"/>
+              </w:rPr>
+              <w:t>Qualquer um</w:t>
             </w:r>
           </w:p>
         </w:tc>
@@ -235,7 +290,7 @@
       <w:tr>
         <w:tc>
           <w:tcPr>
-            <w:tcW w:w="3116" w:type="dxa"/>
+            <w:tcW w:w="2155" w:type="dxa"/>
           </w:tcPr>
           <w:p>
             <w:pPr>
@@ -285,7 +340,7 @@
         </w:tc>
         <w:tc>
           <w:tcPr>
-            <w:tcW w:w="1109" w:type="dxa"/>
+            <w:tcW w:w="990" w:type="dxa"/>
           </w:tcPr>
           <w:p>
             <w:pPr>
@@ -314,7 +369,7 @@
         </w:tc>
         <w:tc>
           <w:tcPr>
-            <w:tcW w:w="5125" w:type="dxa"/>
+            <w:tcW w:w="3240" w:type="dxa"/>
           </w:tcPr>
           <w:p>
             <w:pPr>
@@ -334,6 +389,31 @@
                 <w:lang w:val="pt-BR"/>
               </w:rPr>
               <w:t>Logout de usuário (invalidação de token)</w:t>
+            </w:r>
+          </w:p>
+        </w:tc>
+        <w:tc>
+          <w:tcPr>
+            <w:tcW w:w="2965" w:type="dxa"/>
+          </w:tcPr>
+          <w:p>
+            <w:pPr>
+              <w:spacing w:line="10" w:lineRule="atLeast"/>
+              <w:rPr>
+                <w:rFonts w:ascii="Arial" w:hAnsi="Arial" w:cs="Arial"/>
+                <w:sz w:val="16"/>
+                <w:szCs w:val="16"/>
+                <w:lang w:val="pt-BR"/>
+              </w:rPr>
+            </w:pPr>
+            <w:r>
+              <w:rPr>
+                <w:rFonts w:ascii="Arial" w:hAnsi="Arial" w:cs="Arial"/>
+                <w:sz w:val="16"/>
+                <w:szCs w:val="16"/>
+                <w:lang w:val="pt-BR"/>
+              </w:rPr>
+              <w:t>Usuário Autenticado</w:t>
             </w:r>
           </w:p>
         </w:tc>
@@ -341,7 +421,7 @@
       <w:tr>
         <w:tc>
           <w:tcPr>
-            <w:tcW w:w="3116" w:type="dxa"/>
+            <w:tcW w:w="2155" w:type="dxa"/>
           </w:tcPr>
           <w:p>
             <w:pPr>
@@ -391,7 +471,7 @@
         </w:tc>
         <w:tc>
           <w:tcPr>
-            <w:tcW w:w="1109" w:type="dxa"/>
+            <w:tcW w:w="990" w:type="dxa"/>
           </w:tcPr>
           <w:p>
             <w:pPr>
@@ -420,7 +500,7 @@
         </w:tc>
         <w:tc>
           <w:tcPr>
-            <w:tcW w:w="5125" w:type="dxa"/>
+            <w:tcW w:w="3240" w:type="dxa"/>
           </w:tcPr>
           <w:p>
             <w:pPr>
@@ -440,6 +520,31 @@
                 <w:lang w:val="pt-BR"/>
               </w:rPr>
               <w:t>Obtenção de token de acesso (alternativa ao login)</w:t>
+            </w:r>
+          </w:p>
+        </w:tc>
+        <w:tc>
+          <w:tcPr>
+            <w:tcW w:w="2965" w:type="dxa"/>
+          </w:tcPr>
+          <w:p>
+            <w:pPr>
+              <w:spacing w:line="10" w:lineRule="atLeast"/>
+              <w:rPr>
+                <w:rFonts w:ascii="Arial" w:hAnsi="Arial" w:cs="Arial"/>
+                <w:sz w:val="16"/>
+                <w:szCs w:val="16"/>
+                <w:lang w:val="pt-BR"/>
+              </w:rPr>
+            </w:pPr>
+            <w:r>
+              <w:rPr>
+                <w:rFonts w:ascii="Arial" w:hAnsi="Arial" w:cs="Arial"/>
+                <w:sz w:val="16"/>
+                <w:szCs w:val="16"/>
+                <w:lang w:val="pt-BR"/>
+              </w:rPr>
+              <w:t>Qualquer um</w:t>
             </w:r>
           </w:p>
         </w:tc>
@@ -447,7 +552,7 @@
       <w:tr>
         <w:tc>
           <w:tcPr>
-            <w:tcW w:w="3116" w:type="dxa"/>
+            <w:tcW w:w="2155" w:type="dxa"/>
           </w:tcPr>
           <w:p>
             <w:pPr>
@@ -497,7 +602,7 @@
         </w:tc>
         <w:tc>
           <w:tcPr>
-            <w:tcW w:w="1109" w:type="dxa"/>
+            <w:tcW w:w="990" w:type="dxa"/>
           </w:tcPr>
           <w:p>
             <w:pPr>
@@ -526,7 +631,7 @@
         </w:tc>
         <w:tc>
           <w:tcPr>
-            <w:tcW w:w="5125" w:type="dxa"/>
+            <w:tcW w:w="3240" w:type="dxa"/>
           </w:tcPr>
           <w:p>
             <w:pPr>
@@ -546,6 +651,60 @@
                 <w:lang w:val="pt-BR"/>
               </w:rPr>
               <w:t>Atualização de token de acesso</w:t>
+            </w:r>
+          </w:p>
+        </w:tc>
+        <w:tc>
+          <w:tcPr>
+            <w:tcW w:w="2965" w:type="dxa"/>
+          </w:tcPr>
+          <w:p>
+            <w:pPr>
+              <w:spacing w:line="10" w:lineRule="atLeast"/>
+              <w:rPr>
+                <w:rFonts w:ascii="Arial" w:hAnsi="Arial" w:cs="Arial"/>
+                <w:sz w:val="16"/>
+                <w:szCs w:val="16"/>
+                <w:lang w:val="pt-BR"/>
+              </w:rPr>
+            </w:pPr>
+            <w:r>
+              <w:rPr>
+                <w:rFonts w:ascii="Arial" w:hAnsi="Arial" w:cs="Arial"/>
+                <w:sz w:val="16"/>
+                <w:szCs w:val="16"/>
+                <w:lang w:val="pt-BR"/>
+              </w:rPr>
+              <w:t>Qualquer um</w:t>
+            </w:r>
+            <w:r>
+              <w:rPr>
+                <w:rFonts w:ascii="Arial" w:hAnsi="Arial" w:cs="Arial"/>
+                <w:sz w:val="16"/>
+                <w:szCs w:val="16"/>
+                <w:lang w:val="pt-BR"/>
+              </w:rPr>
+              <w:t xml:space="preserve"> com </w:t>
+            </w:r>
+            <w:proofErr w:type="spellStart"/>
+            <w:r>
+              <w:rPr>
+                <w:rFonts w:ascii="Arial" w:hAnsi="Arial" w:cs="Arial"/>
+                <w:sz w:val="16"/>
+                <w:szCs w:val="16"/>
+                <w:lang w:val="pt-BR"/>
+              </w:rPr>
+              <w:t>access</w:t>
+            </w:r>
+            <w:proofErr w:type="spellEnd"/>
+            <w:r>
+              <w:rPr>
+                <w:rFonts w:ascii="Arial" w:hAnsi="Arial" w:cs="Arial"/>
+                <w:sz w:val="16"/>
+                <w:szCs w:val="16"/>
+                <w:lang w:val="pt-BR"/>
+              </w:rPr>
+              <w:t xml:space="preserve"> token</w:t>
             </w:r>
           </w:p>
         </w:tc>
@@ -553,7 +712,7 @@
       <w:tr>
         <w:tc>
           <w:tcPr>
-            <w:tcW w:w="3116" w:type="dxa"/>
+            <w:tcW w:w="2155" w:type="dxa"/>
           </w:tcPr>
           <w:p>
             <w:pPr>
@@ -603,7 +762,7 @@
         </w:tc>
         <w:tc>
           <w:tcPr>
-            <w:tcW w:w="1109" w:type="dxa"/>
+            <w:tcW w:w="990" w:type="dxa"/>
           </w:tcPr>
           <w:p>
             <w:pPr>
@@ -632,7 +791,7 @@
         </w:tc>
         <w:tc>
           <w:tcPr>
-            <w:tcW w:w="5125" w:type="dxa"/>
+            <w:tcW w:w="3240" w:type="dxa"/>
           </w:tcPr>
           <w:p>
             <w:pPr>
@@ -653,6 +812,22 @@
               </w:rPr>
               <w:t>Verificação da validade de um token</w:t>
             </w:r>
+          </w:p>
+        </w:tc>
+        <w:tc>
+          <w:tcPr>
+            <w:tcW w:w="2965" w:type="dxa"/>
+          </w:tcPr>
+          <w:p>
+            <w:pPr>
+              <w:spacing w:line="10" w:lineRule="atLeast"/>
+              <w:rPr>
+                <w:rFonts w:ascii="Arial" w:hAnsi="Arial" w:cs="Arial"/>
+                <w:sz w:val="16"/>
+                <w:szCs w:val="16"/>
+                <w:lang w:val="pt-BR"/>
+              </w:rPr>
+            </w:pPr>
           </w:p>
         </w:tc>
       </w:tr>
@@ -701,14 +876,15 @@
         <w:tblLook w:val="04A0" w:firstRow="1" w:lastRow="0" w:firstColumn="1" w:lastColumn="0" w:noHBand="0" w:noVBand="1"/>
       </w:tblPr>
       <w:tblGrid>
-        <w:gridCol w:w="3116"/>
-        <w:gridCol w:w="1109"/>
-        <w:gridCol w:w="5125"/>
+        <w:gridCol w:w="2155"/>
+        <w:gridCol w:w="990"/>
+        <w:gridCol w:w="3240"/>
+        <w:gridCol w:w="2965"/>
       </w:tblGrid>
       <w:tr>
         <w:tc>
           <w:tcPr>
-            <w:tcW w:w="3116" w:type="dxa"/>
+            <w:tcW w:w="2155" w:type="dxa"/>
           </w:tcPr>
           <w:p>
             <w:pPr>
@@ -737,7 +913,7 @@
         </w:tc>
         <w:tc>
           <w:tcPr>
-            <w:tcW w:w="1109" w:type="dxa"/>
+            <w:tcW w:w="990" w:type="dxa"/>
           </w:tcPr>
           <w:p>
             <w:pPr>
@@ -766,7 +942,7 @@
         </w:tc>
         <w:tc>
           <w:tcPr>
-            <w:tcW w:w="5125" w:type="dxa"/>
+            <w:tcW w:w="3240" w:type="dxa"/>
           </w:tcPr>
           <w:p>
             <w:pPr>
@@ -790,6 +966,35 @@
                 <w:lang w:val="pt-BR"/>
               </w:rPr>
               <w:t>Descrição</w:t>
+            </w:r>
+          </w:p>
+        </w:tc>
+        <w:tc>
+          <w:tcPr>
+            <w:tcW w:w="2965" w:type="dxa"/>
+          </w:tcPr>
+          <w:p>
+            <w:pPr>
+              <w:spacing w:line="10" w:lineRule="atLeast"/>
+              <w:rPr>
+                <w:rFonts w:ascii="Arial" w:hAnsi="Arial" w:cs="Arial"/>
+                <w:b/>
+                <w:bCs/>
+                <w:sz w:val="16"/>
+                <w:szCs w:val="16"/>
+                <w:lang w:val="pt-BR"/>
+              </w:rPr>
+            </w:pPr>
+            <w:r>
+              <w:rPr>
+                <w:rFonts w:ascii="Arial" w:hAnsi="Arial" w:cs="Arial"/>
+                <w:b/>
+                <w:bCs/>
+                <w:sz w:val="16"/>
+                <w:szCs w:val="16"/>
+                <w:lang w:val="pt-BR"/>
+              </w:rPr>
+              <w:t>Permissões</w:t>
             </w:r>
           </w:p>
         </w:tc>
@@ -797,7 +1002,7 @@
       <w:tr>
         <w:tc>
           <w:tcPr>
-            <w:tcW w:w="3116" w:type="dxa"/>
+            <w:tcW w:w="2155" w:type="dxa"/>
           </w:tcPr>
           <w:p>
             <w:pPr>
@@ -869,7 +1074,7 @@
         </w:tc>
         <w:tc>
           <w:tcPr>
-            <w:tcW w:w="1109" w:type="dxa"/>
+            <w:tcW w:w="990" w:type="dxa"/>
           </w:tcPr>
           <w:p>
             <w:pPr>
@@ -898,7 +1103,7 @@
         </w:tc>
         <w:tc>
           <w:tcPr>
-            <w:tcW w:w="5125" w:type="dxa"/>
+            <w:tcW w:w="3240" w:type="dxa"/>
           </w:tcPr>
           <w:p>
             <w:pPr>
@@ -974,13 +1179,36 @@
               <w:t>participantes</w:t>
             </w:r>
             <w:proofErr w:type="spellEnd"/>
+          </w:p>
+        </w:tc>
+        <w:tc>
+          <w:tcPr>
+            <w:tcW w:w="2965" w:type="dxa"/>
+          </w:tcPr>
+          <w:p>
+            <w:pPr>
+              <w:spacing w:line="10" w:lineRule="atLeast"/>
+              <w:rPr>
+                <w:rFonts w:ascii="Arial" w:hAnsi="Arial" w:cs="Arial"/>
+                <w:sz w:val="16"/>
+                <w:szCs w:val="16"/>
+              </w:rPr>
+            </w:pPr>
+            <w:r>
+              <w:rPr>
+                <w:rFonts w:ascii="Arial" w:hAnsi="Arial" w:cs="Arial"/>
+                <w:sz w:val="16"/>
+                <w:szCs w:val="16"/>
+              </w:rPr>
+              <w:t>Admin</w:t>
+            </w:r>
           </w:p>
         </w:tc>
       </w:tr>
       <w:tr>
         <w:tc>
           <w:tcPr>
-            <w:tcW w:w="3116" w:type="dxa"/>
+            <w:tcW w:w="2155" w:type="dxa"/>
           </w:tcPr>
           <w:p>
             <w:pPr>
@@ -1066,7 +1294,7 @@
         </w:tc>
         <w:tc>
           <w:tcPr>
-            <w:tcW w:w="1109" w:type="dxa"/>
+            <w:tcW w:w="990" w:type="dxa"/>
           </w:tcPr>
           <w:p>
             <w:pPr>
@@ -1095,7 +1323,7 @@
         </w:tc>
         <w:tc>
           <w:tcPr>
-            <w:tcW w:w="5125" w:type="dxa"/>
+            <w:tcW w:w="3240" w:type="dxa"/>
           </w:tcPr>
           <w:p>
             <w:pPr>
@@ -1153,13 +1381,82 @@
               <w:t>específico</w:t>
             </w:r>
             <w:proofErr w:type="spellEnd"/>
+          </w:p>
+        </w:tc>
+        <w:tc>
+          <w:tcPr>
+            <w:tcW w:w="2965" w:type="dxa"/>
+          </w:tcPr>
+          <w:p>
+            <w:pPr>
+              <w:spacing w:line="10" w:lineRule="atLeast"/>
+              <w:rPr>
+                <w:rFonts w:ascii="Arial" w:hAnsi="Arial" w:cs="Arial"/>
+                <w:sz w:val="16"/>
+                <w:szCs w:val="16"/>
+              </w:rPr>
+            </w:pPr>
+            <w:proofErr w:type="spellStart"/>
+            <w:r>
+              <w:rPr>
+                <w:rFonts w:ascii="Arial" w:hAnsi="Arial" w:cs="Arial"/>
+                <w:sz w:val="16"/>
+                <w:szCs w:val="16"/>
+              </w:rPr>
+              <w:t>Usuário</w:t>
+            </w:r>
+            <w:proofErr w:type="spellEnd"/>
+            <w:r>
+              <w:rPr>
+                <w:rFonts w:ascii="Arial" w:hAnsi="Arial" w:cs="Arial"/>
+                <w:sz w:val="16"/>
+                <w:szCs w:val="16"/>
+              </w:rPr>
+              <w:t xml:space="preserve"> </w:t>
+            </w:r>
+            <w:proofErr w:type="spellStart"/>
+            <w:r>
+              <w:rPr>
+                <w:rFonts w:ascii="Arial" w:hAnsi="Arial" w:cs="Arial"/>
+                <w:sz w:val="16"/>
+                <w:szCs w:val="16"/>
+              </w:rPr>
+              <w:t>dono</w:t>
+            </w:r>
+            <w:proofErr w:type="spellEnd"/>
+            <w:r>
+              <w:rPr>
+                <w:rFonts w:ascii="Arial" w:hAnsi="Arial" w:cs="Arial"/>
+                <w:sz w:val="16"/>
+                <w:szCs w:val="16"/>
+              </w:rPr>
+              <w:t xml:space="preserve"> </w:t>
+            </w:r>
+            <w:proofErr w:type="spellStart"/>
+            <w:r>
+              <w:rPr>
+                <w:rFonts w:ascii="Arial" w:hAnsi="Arial" w:cs="Arial"/>
+                <w:sz w:val="16"/>
+                <w:szCs w:val="16"/>
+              </w:rPr>
+              <w:t>ou</w:t>
+            </w:r>
+            <w:proofErr w:type="spellEnd"/>
+            <w:r>
+              <w:rPr>
+                <w:rFonts w:ascii="Arial" w:hAnsi="Arial" w:cs="Arial"/>
+                <w:sz w:val="16"/>
+                <w:szCs w:val="16"/>
+              </w:rPr>
+              <w:t xml:space="preserve"> Admin</w:t>
+            </w:r>
           </w:p>
         </w:tc>
       </w:tr>
       <w:tr>
         <w:tc>
           <w:tcPr>
-            <w:tcW w:w="3116" w:type="dxa"/>
+            <w:tcW w:w="2155" w:type="dxa"/>
           </w:tcPr>
           <w:p>
             <w:pPr>
@@ -1231,7 +1528,7 @@
         </w:tc>
         <w:tc>
           <w:tcPr>
-            <w:tcW w:w="1109" w:type="dxa"/>
+            <w:tcW w:w="990" w:type="dxa"/>
           </w:tcPr>
           <w:p>
             <w:pPr>
@@ -1260,7 +1557,7 @@
         </w:tc>
         <w:tc>
           <w:tcPr>
-            <w:tcW w:w="5125" w:type="dxa"/>
+            <w:tcW w:w="3240" w:type="dxa"/>
           </w:tcPr>
           <w:p>
             <w:pPr>
@@ -1300,13 +1597,46 @@
               <w:t>participante</w:t>
             </w:r>
             <w:proofErr w:type="spellEnd"/>
+          </w:p>
+        </w:tc>
+        <w:tc>
+          <w:tcPr>
+            <w:tcW w:w="2965" w:type="dxa"/>
+          </w:tcPr>
+          <w:p>
+            <w:pPr>
+              <w:spacing w:line="10" w:lineRule="atLeast"/>
+              <w:rPr>
+                <w:rFonts w:ascii="Arial" w:hAnsi="Arial" w:cs="Arial"/>
+                <w:sz w:val="16"/>
+                <w:szCs w:val="16"/>
+              </w:rPr>
+            </w:pPr>
+            <w:proofErr w:type="spellStart"/>
+            <w:r>
+              <w:rPr>
+                <w:rFonts w:ascii="Arial" w:hAnsi="Arial" w:cs="Arial"/>
+                <w:sz w:val="16"/>
+                <w:szCs w:val="16"/>
+              </w:rPr>
+              <w:t>Qualquer</w:t>
+            </w:r>
+            <w:proofErr w:type="spellEnd"/>
+            <w:r>
+              <w:rPr>
+                <w:rFonts w:ascii="Arial" w:hAnsi="Arial" w:cs="Arial"/>
+                <w:sz w:val="16"/>
+                <w:szCs w:val="16"/>
+              </w:rPr>
+              <w:t xml:space="preserve"> um</w:t>
+            </w:r>
           </w:p>
         </w:tc>
       </w:tr>
       <w:tr>
         <w:tc>
           <w:tcPr>
-            <w:tcW w:w="3116" w:type="dxa"/>
+            <w:tcW w:w="2155" w:type="dxa"/>
           </w:tcPr>
           <w:p>
             <w:pPr>
@@ -1392,7 +1722,7 @@
         </w:tc>
         <w:tc>
           <w:tcPr>
-            <w:tcW w:w="1109" w:type="dxa"/>
+            <w:tcW w:w="990" w:type="dxa"/>
           </w:tcPr>
           <w:p>
             <w:pPr>
@@ -1421,7 +1751,7 @@
         </w:tc>
         <w:tc>
           <w:tcPr>
-            <w:tcW w:w="5125" w:type="dxa"/>
+            <w:tcW w:w="3240" w:type="dxa"/>
           </w:tcPr>
           <w:p>
             <w:pPr>
@@ -1479,13 +1809,82 @@
               <w:t>participante</w:t>
             </w:r>
             <w:proofErr w:type="spellEnd"/>
+          </w:p>
+        </w:tc>
+        <w:tc>
+          <w:tcPr>
+            <w:tcW w:w="2965" w:type="dxa"/>
+          </w:tcPr>
+          <w:p>
+            <w:pPr>
+              <w:spacing w:line="10" w:lineRule="atLeast"/>
+              <w:rPr>
+                <w:rFonts w:ascii="Arial" w:hAnsi="Arial" w:cs="Arial"/>
+                <w:sz w:val="16"/>
+                <w:szCs w:val="16"/>
+              </w:rPr>
+            </w:pPr>
+            <w:proofErr w:type="spellStart"/>
+            <w:r>
+              <w:rPr>
+                <w:rFonts w:ascii="Arial" w:hAnsi="Arial" w:cs="Arial"/>
+                <w:sz w:val="16"/>
+                <w:szCs w:val="16"/>
+              </w:rPr>
+              <w:t>Usuário</w:t>
+            </w:r>
+            <w:proofErr w:type="spellEnd"/>
+            <w:r>
+              <w:rPr>
+                <w:rFonts w:ascii="Arial" w:hAnsi="Arial" w:cs="Arial"/>
+                <w:sz w:val="16"/>
+                <w:szCs w:val="16"/>
+              </w:rPr>
+              <w:t xml:space="preserve"> </w:t>
+            </w:r>
+            <w:proofErr w:type="spellStart"/>
+            <w:r>
+              <w:rPr>
+                <w:rFonts w:ascii="Arial" w:hAnsi="Arial" w:cs="Arial"/>
+                <w:sz w:val="16"/>
+                <w:szCs w:val="16"/>
+              </w:rPr>
+              <w:t>dono</w:t>
+            </w:r>
+            <w:proofErr w:type="spellEnd"/>
+            <w:r>
+              <w:rPr>
+                <w:rFonts w:ascii="Arial" w:hAnsi="Arial" w:cs="Arial"/>
+                <w:sz w:val="16"/>
+                <w:szCs w:val="16"/>
+              </w:rPr>
+              <w:t xml:space="preserve"> </w:t>
+            </w:r>
+            <w:proofErr w:type="spellStart"/>
+            <w:r>
+              <w:rPr>
+                <w:rFonts w:ascii="Arial" w:hAnsi="Arial" w:cs="Arial"/>
+                <w:sz w:val="16"/>
+                <w:szCs w:val="16"/>
+              </w:rPr>
+              <w:t>ou</w:t>
+            </w:r>
+            <w:proofErr w:type="spellEnd"/>
+            <w:r>
+              <w:rPr>
+                <w:rFonts w:ascii="Arial" w:hAnsi="Arial" w:cs="Arial"/>
+                <w:sz w:val="16"/>
+                <w:szCs w:val="16"/>
+              </w:rPr>
+              <w:t xml:space="preserve"> Admin</w:t>
+            </w:r>
           </w:p>
         </w:tc>
       </w:tr>
       <w:tr>
         <w:tc>
           <w:tcPr>
-            <w:tcW w:w="3116" w:type="dxa"/>
+            <w:tcW w:w="2155" w:type="dxa"/>
           </w:tcPr>
           <w:p>
             <w:pPr>
@@ -1570,7 +1969,7 @@
         </w:tc>
         <w:tc>
           <w:tcPr>
-            <w:tcW w:w="1109" w:type="dxa"/>
+            <w:tcW w:w="990" w:type="dxa"/>
           </w:tcPr>
           <w:p>
             <w:pPr>
@@ -1599,7 +1998,7 @@
         </w:tc>
         <w:tc>
           <w:tcPr>
-            <w:tcW w:w="5125" w:type="dxa"/>
+            <w:tcW w:w="3240" w:type="dxa"/>
           </w:tcPr>
           <w:p>
             <w:pPr>
@@ -1657,6 +2056,75 @@
               <w:t>participante</w:t>
             </w:r>
             <w:proofErr w:type="spellEnd"/>
+          </w:p>
+        </w:tc>
+        <w:tc>
+          <w:tcPr>
+            <w:tcW w:w="2965" w:type="dxa"/>
+          </w:tcPr>
+          <w:p>
+            <w:pPr>
+              <w:spacing w:line="10" w:lineRule="atLeast"/>
+              <w:rPr>
+                <w:rFonts w:ascii="Arial" w:hAnsi="Arial" w:cs="Arial"/>
+                <w:sz w:val="16"/>
+                <w:szCs w:val="16"/>
+              </w:rPr>
+            </w:pPr>
+            <w:proofErr w:type="spellStart"/>
+            <w:r>
+              <w:rPr>
+                <w:rFonts w:ascii="Arial" w:hAnsi="Arial" w:cs="Arial"/>
+                <w:sz w:val="16"/>
+                <w:szCs w:val="16"/>
+              </w:rPr>
+              <w:t>Usuário</w:t>
+            </w:r>
+            <w:proofErr w:type="spellEnd"/>
+            <w:r>
+              <w:rPr>
+                <w:rFonts w:ascii="Arial" w:hAnsi="Arial" w:cs="Arial"/>
+                <w:sz w:val="16"/>
+                <w:szCs w:val="16"/>
+              </w:rPr>
+              <w:t xml:space="preserve"> </w:t>
+            </w:r>
+            <w:proofErr w:type="spellStart"/>
+            <w:r>
+              <w:rPr>
+                <w:rFonts w:ascii="Arial" w:hAnsi="Arial" w:cs="Arial"/>
+                <w:sz w:val="16"/>
+                <w:szCs w:val="16"/>
+              </w:rPr>
+              <w:t>dono</w:t>
+            </w:r>
+            <w:proofErr w:type="spellEnd"/>
+            <w:r>
+              <w:rPr>
+                <w:rFonts w:ascii="Arial" w:hAnsi="Arial" w:cs="Arial"/>
+                <w:sz w:val="16"/>
+                <w:szCs w:val="16"/>
+              </w:rPr>
+              <w:t xml:space="preserve"> </w:t>
+            </w:r>
+            <w:proofErr w:type="spellStart"/>
+            <w:r>
+              <w:rPr>
+                <w:rFonts w:ascii="Arial" w:hAnsi="Arial" w:cs="Arial"/>
+                <w:sz w:val="16"/>
+                <w:szCs w:val="16"/>
+              </w:rPr>
+              <w:t>ou</w:t>
+            </w:r>
+            <w:proofErr w:type="spellEnd"/>
+            <w:r>
+              <w:rPr>
+                <w:rFonts w:ascii="Arial" w:hAnsi="Arial" w:cs="Arial"/>
+                <w:sz w:val="16"/>
+                <w:szCs w:val="16"/>
+              </w:rPr>
+              <w:t xml:space="preserve"> Admin</w:t>
+            </w:r>
           </w:p>
         </w:tc>
       </w:tr>
@@ -1666,7 +2134,7 @@
         </w:trPr>
         <w:tc>
           <w:tcPr>
-            <w:tcW w:w="3116" w:type="dxa"/>
+            <w:tcW w:w="2155" w:type="dxa"/>
           </w:tcPr>
           <w:p>
             <w:pPr>
@@ -1751,7 +2219,7 @@
         </w:tc>
         <w:tc>
           <w:tcPr>
-            <w:tcW w:w="1109" w:type="dxa"/>
+            <w:tcW w:w="990" w:type="dxa"/>
           </w:tcPr>
           <w:p>
             <w:pPr>
@@ -1780,7 +2248,7 @@
         </w:tc>
         <w:tc>
           <w:tcPr>
-            <w:tcW w:w="5125" w:type="dxa"/>
+            <w:tcW w:w="3240" w:type="dxa"/>
           </w:tcPr>
           <w:p>
             <w:pPr>
@@ -1819,6 +2287,29 @@
               <w:t>participante</w:t>
             </w:r>
             <w:proofErr w:type="spellEnd"/>
+          </w:p>
+        </w:tc>
+        <w:tc>
+          <w:tcPr>
+            <w:tcW w:w="2965" w:type="dxa"/>
+          </w:tcPr>
+          <w:p>
+            <w:pPr>
+              <w:spacing w:line="10" w:lineRule="atLeast"/>
+              <w:rPr>
+                <w:rFonts w:ascii="Arial" w:hAnsi="Arial" w:cs="Arial"/>
+                <w:sz w:val="16"/>
+                <w:szCs w:val="16"/>
+              </w:rPr>
+            </w:pPr>
+            <w:r>
+              <w:rPr>
+                <w:rFonts w:ascii="Arial" w:hAnsi="Arial" w:cs="Arial"/>
+                <w:sz w:val="16"/>
+                <w:szCs w:val="16"/>
+              </w:rPr>
+              <w:t>Admin</w:t>
+            </w:r>
           </w:p>
         </w:tc>
       </w:tr>
@@ -1867,14 +2358,15 @@
         <w:tblLook w:val="04A0" w:firstRow="1" w:lastRow="0" w:firstColumn="1" w:lastColumn="0" w:noHBand="0" w:noVBand="1"/>
       </w:tblPr>
       <w:tblGrid>
-        <w:gridCol w:w="3116"/>
-        <w:gridCol w:w="1109"/>
-        <w:gridCol w:w="5125"/>
+        <w:gridCol w:w="2155"/>
+        <w:gridCol w:w="990"/>
+        <w:gridCol w:w="3240"/>
+        <w:gridCol w:w="2965"/>
       </w:tblGrid>
       <w:tr>
         <w:tc>
           <w:tcPr>
-            <w:tcW w:w="3116" w:type="dxa"/>
+            <w:tcW w:w="2155" w:type="dxa"/>
           </w:tcPr>
           <w:p>
             <w:pPr>
@@ -1903,7 +2395,7 @@
         </w:tc>
         <w:tc>
           <w:tcPr>
-            <w:tcW w:w="1109" w:type="dxa"/>
+            <w:tcW w:w="990" w:type="dxa"/>
           </w:tcPr>
           <w:p>
             <w:pPr>
@@ -1932,7 +2424,7 @@
         </w:tc>
         <w:tc>
           <w:tcPr>
-            <w:tcW w:w="5125" w:type="dxa"/>
+            <w:tcW w:w="3240" w:type="dxa"/>
           </w:tcPr>
           <w:p>
             <w:pPr>
@@ -1956,6 +2448,35 @@
                 <w:lang w:val="pt-BR"/>
               </w:rPr>
               <w:t>Descrição</w:t>
+            </w:r>
+          </w:p>
+        </w:tc>
+        <w:tc>
+          <w:tcPr>
+            <w:tcW w:w="2965" w:type="dxa"/>
+          </w:tcPr>
+          <w:p>
+            <w:pPr>
+              <w:spacing w:line="10" w:lineRule="atLeast"/>
+              <w:rPr>
+                <w:rFonts w:ascii="Arial" w:hAnsi="Arial" w:cs="Arial"/>
+                <w:b/>
+                <w:bCs/>
+                <w:sz w:val="16"/>
+                <w:szCs w:val="16"/>
+                <w:lang w:val="pt-BR"/>
+              </w:rPr>
+            </w:pPr>
+            <w:r>
+              <w:rPr>
+                <w:rFonts w:ascii="Arial" w:hAnsi="Arial" w:cs="Arial"/>
+                <w:b/>
+                <w:bCs/>
+                <w:sz w:val="16"/>
+                <w:szCs w:val="16"/>
+                <w:lang w:val="pt-BR"/>
+              </w:rPr>
+              <w:t>Permissões</w:t>
             </w:r>
           </w:p>
         </w:tc>
@@ -1963,7 +2484,7 @@
       <w:tr>
         <w:tc>
           <w:tcPr>
-            <w:tcW w:w="3116" w:type="dxa"/>
+            <w:tcW w:w="2155" w:type="dxa"/>
           </w:tcPr>
           <w:p>
             <w:pPr>
@@ -2035,7 +2556,7 @@
         </w:tc>
         <w:tc>
           <w:tcPr>
-            <w:tcW w:w="1109" w:type="dxa"/>
+            <w:tcW w:w="990" w:type="dxa"/>
           </w:tcPr>
           <w:p>
             <w:pPr>
@@ -2064,7 +2585,7 @@
         </w:tc>
         <w:tc>
           <w:tcPr>
-            <w:tcW w:w="5125" w:type="dxa"/>
+            <w:tcW w:w="3240" w:type="dxa"/>
           </w:tcPr>
           <w:p>
             <w:pPr>
@@ -2101,74 +2622,59 @@
                 <w:sz w:val="16"/>
                 <w:szCs w:val="16"/>
               </w:rPr>
-              <w:t>tod</w:t>
-            </w:r>
-            <w:r>
-              <w:rPr>
-                <w:rFonts w:ascii="Arial" w:hAnsi="Arial" w:cs="Arial"/>
-                <w:sz w:val="16"/>
-                <w:szCs w:val="16"/>
-              </w:rPr>
-              <w:t>a</w:t>
-            </w:r>
-            <w:r>
-              <w:rPr>
-                <w:rFonts w:ascii="Arial" w:hAnsi="Arial" w:cs="Arial"/>
-                <w:sz w:val="16"/>
-                <w:szCs w:val="16"/>
-              </w:rPr>
-              <w:t>s</w:t>
-            </w:r>
-            <w:proofErr w:type="spellEnd"/>
-            <w:r>
-              <w:rPr>
-                <w:rFonts w:ascii="Arial" w:hAnsi="Arial" w:cs="Arial"/>
-                <w:sz w:val="16"/>
-                <w:szCs w:val="16"/>
-              </w:rPr>
-              <w:t xml:space="preserve"> </w:t>
-            </w:r>
-            <w:r>
-              <w:rPr>
-                <w:rFonts w:ascii="Arial" w:hAnsi="Arial" w:cs="Arial"/>
-                <w:sz w:val="16"/>
-                <w:szCs w:val="16"/>
-              </w:rPr>
-              <w:t>a</w:t>
-            </w:r>
-            <w:r>
-              <w:rPr>
-                <w:rFonts w:ascii="Arial" w:hAnsi="Arial" w:cs="Arial"/>
-                <w:sz w:val="16"/>
-                <w:szCs w:val="16"/>
-              </w:rPr>
-              <w:t xml:space="preserve">s </w:t>
-            </w:r>
-            <w:proofErr w:type="spellStart"/>
-            <w:r>
-              <w:rPr>
-                <w:rFonts w:ascii="Arial" w:hAnsi="Arial" w:cs="Arial"/>
-                <w:sz w:val="16"/>
-                <w:szCs w:val="16"/>
-              </w:rPr>
-              <w:t>empresa</w:t>
-            </w:r>
-            <w:r>
-              <w:rPr>
-                <w:rFonts w:ascii="Arial" w:hAnsi="Arial" w:cs="Arial"/>
-                <w:sz w:val="16"/>
-                <w:szCs w:val="16"/>
-              </w:rPr>
-              <w:t>s</w:t>
-            </w:r>
-            <w:proofErr w:type="spellEnd"/>
+              <w:t>todas</w:t>
+            </w:r>
+            <w:proofErr w:type="spellEnd"/>
+            <w:r>
+              <w:rPr>
+                <w:rFonts w:ascii="Arial" w:hAnsi="Arial" w:cs="Arial"/>
+                <w:sz w:val="16"/>
+                <w:szCs w:val="16"/>
+              </w:rPr>
+              <w:t xml:space="preserve"> as </w:t>
+            </w:r>
+            <w:proofErr w:type="spellStart"/>
+            <w:r>
+              <w:rPr>
+                <w:rFonts w:ascii="Arial" w:hAnsi="Arial" w:cs="Arial"/>
+                <w:sz w:val="16"/>
+                <w:szCs w:val="16"/>
+              </w:rPr>
+              <w:t>empresas</w:t>
+            </w:r>
+            <w:proofErr w:type="spellEnd"/>
+          </w:p>
+        </w:tc>
+        <w:tc>
+          <w:tcPr>
+            <w:tcW w:w="2965" w:type="dxa"/>
+          </w:tcPr>
+          <w:p>
+            <w:pPr>
+              <w:spacing w:line="10" w:lineRule="atLeast"/>
+              <w:rPr>
+                <w:rFonts w:ascii="Arial" w:hAnsi="Arial" w:cs="Arial"/>
+                <w:sz w:val="16"/>
+                <w:szCs w:val="16"/>
+                <w:lang w:val="pt-BR"/>
+              </w:rPr>
+            </w:pPr>
+            <w:r>
+              <w:rPr>
+                <w:rFonts w:ascii="Arial" w:hAnsi="Arial" w:cs="Arial"/>
+                <w:sz w:val="16"/>
+                <w:szCs w:val="16"/>
+                <w:lang w:val="pt-BR"/>
+              </w:rPr>
+              <w:t>Admin</w:t>
+            </w:r>
           </w:p>
         </w:tc>
       </w:tr>
       <w:tr>
         <w:tc>
           <w:tcPr>
-            <w:tcW w:w="3116" w:type="dxa"/>
+            <w:tcW w:w="2155" w:type="dxa"/>
           </w:tcPr>
           <w:p>
             <w:pPr>
@@ -2254,7 +2760,7 @@
         </w:tc>
         <w:tc>
           <w:tcPr>
-            <w:tcW w:w="1109" w:type="dxa"/>
+            <w:tcW w:w="990" w:type="dxa"/>
           </w:tcPr>
           <w:p>
             <w:pPr>
@@ -2283,7 +2789,7 @@
         </w:tc>
         <w:tc>
           <w:tcPr>
-            <w:tcW w:w="5125" w:type="dxa"/>
+            <w:tcW w:w="3240" w:type="dxa"/>
           </w:tcPr>
           <w:p>
             <w:pPr>
@@ -2320,15 +2826,7 @@
                 <w:sz w:val="16"/>
                 <w:szCs w:val="16"/>
               </w:rPr>
-              <w:t>um</w:t>
-            </w:r>
-            <w:r>
-              <w:rPr>
-                <w:rFonts w:ascii="Arial" w:hAnsi="Arial" w:cs="Arial"/>
-                <w:sz w:val="16"/>
-                <w:szCs w:val="16"/>
-              </w:rPr>
-              <w:t>a</w:t>
+              <w:t>uma</w:t>
             </w:r>
             <w:proofErr w:type="spellEnd"/>
             <w:r>
@@ -2364,24 +2862,85 @@
                 <w:sz w:val="16"/>
                 <w:szCs w:val="16"/>
               </w:rPr>
-              <w:t>específic</w:t>
-            </w:r>
-            <w:r>
-              <w:rPr>
-                <w:rFonts w:ascii="Arial" w:hAnsi="Arial" w:cs="Arial"/>
-                <w:sz w:val="16"/>
-                <w:szCs w:val="16"/>
-              </w:rPr>
-              <w:t>a</w:t>
-            </w:r>
-            <w:proofErr w:type="spellEnd"/>
+              <w:t>específica</w:t>
+            </w:r>
+            <w:proofErr w:type="spellEnd"/>
+          </w:p>
+        </w:tc>
+        <w:tc>
+          <w:tcPr>
+            <w:tcW w:w="2965" w:type="dxa"/>
+          </w:tcPr>
+          <w:p>
+            <w:pPr>
+              <w:spacing w:line="10" w:lineRule="atLeast"/>
+              <w:rPr>
+                <w:rFonts w:ascii="Arial" w:hAnsi="Arial" w:cs="Arial"/>
+                <w:sz w:val="16"/>
+                <w:szCs w:val="16"/>
+              </w:rPr>
+            </w:pPr>
+            <w:proofErr w:type="spellStart"/>
+            <w:r>
+              <w:rPr>
+                <w:rFonts w:ascii="Arial" w:hAnsi="Arial" w:cs="Arial"/>
+                <w:sz w:val="16"/>
+                <w:szCs w:val="16"/>
+              </w:rPr>
+              <w:t>Usuário</w:t>
+            </w:r>
+            <w:proofErr w:type="spellEnd"/>
+            <w:r>
+              <w:rPr>
+                <w:rFonts w:ascii="Arial" w:hAnsi="Arial" w:cs="Arial"/>
+                <w:sz w:val="16"/>
+                <w:szCs w:val="16"/>
+              </w:rPr>
+              <w:t xml:space="preserve"> </w:t>
+            </w:r>
+            <w:proofErr w:type="spellStart"/>
+            <w:r>
+              <w:rPr>
+                <w:rFonts w:ascii="Arial" w:hAnsi="Arial" w:cs="Arial"/>
+                <w:sz w:val="16"/>
+                <w:szCs w:val="16"/>
+              </w:rPr>
+              <w:t>dono</w:t>
+            </w:r>
+            <w:proofErr w:type="spellEnd"/>
+            <w:r>
+              <w:rPr>
+                <w:rFonts w:ascii="Arial" w:hAnsi="Arial" w:cs="Arial"/>
+                <w:sz w:val="16"/>
+                <w:szCs w:val="16"/>
+              </w:rPr>
+              <w:t xml:space="preserve"> </w:t>
+            </w:r>
+            <w:proofErr w:type="spellStart"/>
+            <w:r>
+              <w:rPr>
+                <w:rFonts w:ascii="Arial" w:hAnsi="Arial" w:cs="Arial"/>
+                <w:sz w:val="16"/>
+                <w:szCs w:val="16"/>
+              </w:rPr>
+              <w:t>ou</w:t>
+            </w:r>
+            <w:proofErr w:type="spellEnd"/>
+            <w:r>
+              <w:rPr>
+                <w:rFonts w:ascii="Arial" w:hAnsi="Arial" w:cs="Arial"/>
+                <w:sz w:val="16"/>
+                <w:szCs w:val="16"/>
+              </w:rPr>
+              <w:t xml:space="preserve"> Admin</w:t>
+            </w:r>
           </w:p>
         </w:tc>
       </w:tr>
       <w:tr>
         <w:tc>
           <w:tcPr>
-            <w:tcW w:w="3116" w:type="dxa"/>
+            <w:tcW w:w="2155" w:type="dxa"/>
           </w:tcPr>
           <w:p>
             <w:pPr>
@@ -2453,7 +3012,7 @@
         </w:tc>
         <w:tc>
           <w:tcPr>
-            <w:tcW w:w="1109" w:type="dxa"/>
+            <w:tcW w:w="990" w:type="dxa"/>
           </w:tcPr>
           <w:p>
             <w:pPr>
@@ -2482,7 +3041,7 @@
         </w:tc>
         <w:tc>
           <w:tcPr>
-            <w:tcW w:w="5125" w:type="dxa"/>
+            <w:tcW w:w="3240" w:type="dxa"/>
           </w:tcPr>
           <w:p>
             <w:pPr>
@@ -2519,40 +3078,16 @@
                 <w:sz w:val="16"/>
                 <w:szCs w:val="16"/>
               </w:rPr>
-              <w:t>um</w:t>
-            </w:r>
-            <w:r>
-              <w:rPr>
-                <w:rFonts w:ascii="Arial" w:hAnsi="Arial" w:cs="Arial"/>
-                <w:sz w:val="16"/>
-                <w:szCs w:val="16"/>
-              </w:rPr>
-              <w:t>a</w:t>
-            </w:r>
-            <w:proofErr w:type="spellEnd"/>
-            <w:r>
-              <w:rPr>
-                <w:rFonts w:ascii="Arial" w:hAnsi="Arial" w:cs="Arial"/>
-                <w:sz w:val="16"/>
-                <w:szCs w:val="16"/>
-              </w:rPr>
-              <w:t xml:space="preserve"> nov</w:t>
-            </w:r>
-            <w:r>
-              <w:rPr>
-                <w:rFonts w:ascii="Arial" w:hAnsi="Arial" w:cs="Arial"/>
-                <w:sz w:val="16"/>
-                <w:szCs w:val="16"/>
-              </w:rPr>
-              <w:t>a</w:t>
-            </w:r>
-            <w:r>
-              <w:rPr>
-                <w:rFonts w:ascii="Arial" w:hAnsi="Arial" w:cs="Arial"/>
-                <w:sz w:val="16"/>
-                <w:szCs w:val="16"/>
-              </w:rPr>
-              <w:t xml:space="preserve"> </w:t>
+              <w:t>uma</w:t>
+            </w:r>
+            <w:proofErr w:type="spellEnd"/>
+            <w:r>
+              <w:rPr>
+                <w:rFonts w:ascii="Arial" w:hAnsi="Arial" w:cs="Arial"/>
+                <w:sz w:val="16"/>
+                <w:szCs w:val="16"/>
+              </w:rPr>
+              <w:t xml:space="preserve"> nova </w:t>
             </w:r>
             <w:proofErr w:type="spellStart"/>
             <w:r>
@@ -2564,13 +3099,47 @@
               <w:t>empresa</w:t>
             </w:r>
             <w:proofErr w:type="spellEnd"/>
+          </w:p>
+        </w:tc>
+        <w:tc>
+          <w:tcPr>
+            <w:tcW w:w="2965" w:type="dxa"/>
+          </w:tcPr>
+          <w:p>
+            <w:pPr>
+              <w:spacing w:line="10" w:lineRule="atLeast"/>
+              <w:rPr>
+                <w:rFonts w:ascii="Arial" w:hAnsi="Arial" w:cs="Arial"/>
+                <w:sz w:val="16"/>
+                <w:szCs w:val="16"/>
+                <w:lang w:val="pt-BR"/>
+              </w:rPr>
+            </w:pPr>
+            <w:r>
+              <w:rPr>
+                <w:rFonts w:ascii="Arial" w:hAnsi="Arial" w:cs="Arial"/>
+                <w:sz w:val="16"/>
+                <w:szCs w:val="16"/>
+                <w:lang w:val="pt-BR"/>
+              </w:rPr>
+              <w:t>Qualquer um, mas precisa a</w:t>
+            </w:r>
+            <w:r>
+              <w:rPr>
+                <w:rFonts w:ascii="Arial" w:hAnsi="Arial" w:cs="Arial"/>
+                <w:sz w:val="16"/>
+                <w:szCs w:val="16"/>
+                <w:lang w:val="pt-BR"/>
+              </w:rPr>
+              <w:t>provação</w:t>
+            </w:r>
           </w:p>
         </w:tc>
       </w:tr>
       <w:tr>
         <w:tc>
           <w:tcPr>
-            <w:tcW w:w="3116" w:type="dxa"/>
+            <w:tcW w:w="2155" w:type="dxa"/>
           </w:tcPr>
           <w:p>
             <w:pPr>
@@ -2656,7 +3225,7 @@
         </w:tc>
         <w:tc>
           <w:tcPr>
-            <w:tcW w:w="1109" w:type="dxa"/>
+            <w:tcW w:w="990" w:type="dxa"/>
           </w:tcPr>
           <w:p>
             <w:pPr>
@@ -2685,7 +3254,7 @@
         </w:tc>
         <w:tc>
           <w:tcPr>
-            <w:tcW w:w="5125" w:type="dxa"/>
+            <w:tcW w:w="3240" w:type="dxa"/>
           </w:tcPr>
           <w:p>
             <w:pPr>
@@ -2740,15 +3309,7 @@
                 <w:sz w:val="16"/>
                 <w:szCs w:val="16"/>
               </w:rPr>
-              <w:t>um</w:t>
-            </w:r>
-            <w:r>
-              <w:rPr>
-                <w:rFonts w:ascii="Arial" w:hAnsi="Arial" w:cs="Arial"/>
-                <w:sz w:val="16"/>
-                <w:szCs w:val="16"/>
-              </w:rPr>
-              <w:t>a</w:t>
+              <w:t>uma</w:t>
             </w:r>
             <w:proofErr w:type="spellEnd"/>
             <w:r>
@@ -2769,13 +3330,82 @@
               <w:t>empresa</w:t>
             </w:r>
             <w:proofErr w:type="spellEnd"/>
+          </w:p>
+        </w:tc>
+        <w:tc>
+          <w:tcPr>
+            <w:tcW w:w="2965" w:type="dxa"/>
+          </w:tcPr>
+          <w:p>
+            <w:pPr>
+              <w:spacing w:line="10" w:lineRule="atLeast"/>
+              <w:rPr>
+                <w:rFonts w:ascii="Arial" w:hAnsi="Arial" w:cs="Arial"/>
+                <w:sz w:val="16"/>
+                <w:szCs w:val="16"/>
+              </w:rPr>
+            </w:pPr>
+            <w:proofErr w:type="spellStart"/>
+            <w:r>
+              <w:rPr>
+                <w:rFonts w:ascii="Arial" w:hAnsi="Arial" w:cs="Arial"/>
+                <w:sz w:val="16"/>
+                <w:szCs w:val="16"/>
+              </w:rPr>
+              <w:t>Usuário</w:t>
+            </w:r>
+            <w:proofErr w:type="spellEnd"/>
+            <w:r>
+              <w:rPr>
+                <w:rFonts w:ascii="Arial" w:hAnsi="Arial" w:cs="Arial"/>
+                <w:sz w:val="16"/>
+                <w:szCs w:val="16"/>
+              </w:rPr>
+              <w:t xml:space="preserve"> </w:t>
+            </w:r>
+            <w:proofErr w:type="spellStart"/>
+            <w:r>
+              <w:rPr>
+                <w:rFonts w:ascii="Arial" w:hAnsi="Arial" w:cs="Arial"/>
+                <w:sz w:val="16"/>
+                <w:szCs w:val="16"/>
+              </w:rPr>
+              <w:t>dono</w:t>
+            </w:r>
+            <w:proofErr w:type="spellEnd"/>
+            <w:r>
+              <w:rPr>
+                <w:rFonts w:ascii="Arial" w:hAnsi="Arial" w:cs="Arial"/>
+                <w:sz w:val="16"/>
+                <w:szCs w:val="16"/>
+              </w:rPr>
+              <w:t xml:space="preserve"> </w:t>
+            </w:r>
+            <w:proofErr w:type="spellStart"/>
+            <w:r>
+              <w:rPr>
+                <w:rFonts w:ascii="Arial" w:hAnsi="Arial" w:cs="Arial"/>
+                <w:sz w:val="16"/>
+                <w:szCs w:val="16"/>
+              </w:rPr>
+              <w:t>ou</w:t>
+            </w:r>
+            <w:proofErr w:type="spellEnd"/>
+            <w:r>
+              <w:rPr>
+                <w:rFonts w:ascii="Arial" w:hAnsi="Arial" w:cs="Arial"/>
+                <w:sz w:val="16"/>
+                <w:szCs w:val="16"/>
+              </w:rPr>
+              <w:t xml:space="preserve"> Admin</w:t>
+            </w:r>
           </w:p>
         </w:tc>
       </w:tr>
       <w:tr>
         <w:tc>
           <w:tcPr>
-            <w:tcW w:w="3116" w:type="dxa"/>
+            <w:tcW w:w="2155" w:type="dxa"/>
           </w:tcPr>
           <w:p>
             <w:pPr>
@@ -2860,7 +3490,7 @@
         </w:tc>
         <w:tc>
           <w:tcPr>
-            <w:tcW w:w="1109" w:type="dxa"/>
+            <w:tcW w:w="990" w:type="dxa"/>
           </w:tcPr>
           <w:p>
             <w:pPr>
@@ -2889,7 +3519,7 @@
         </w:tc>
         <w:tc>
           <w:tcPr>
-            <w:tcW w:w="5125" w:type="dxa"/>
+            <w:tcW w:w="3240" w:type="dxa"/>
           </w:tcPr>
           <w:p>
             <w:pPr>
@@ -2944,15 +3574,7 @@
                 <w:sz w:val="16"/>
                 <w:szCs w:val="16"/>
               </w:rPr>
-              <w:t>um</w:t>
-            </w:r>
-            <w:r>
-              <w:rPr>
-                <w:rFonts w:ascii="Arial" w:hAnsi="Arial" w:cs="Arial"/>
-                <w:sz w:val="16"/>
-                <w:szCs w:val="16"/>
-              </w:rPr>
-              <w:t>a</w:t>
+              <w:t>uma</w:t>
             </w:r>
             <w:proofErr w:type="spellEnd"/>
             <w:r>
@@ -2973,6 +3595,75 @@
               <w:t>empresa</w:t>
             </w:r>
             <w:proofErr w:type="spellEnd"/>
+          </w:p>
+        </w:tc>
+        <w:tc>
+          <w:tcPr>
+            <w:tcW w:w="2965" w:type="dxa"/>
+          </w:tcPr>
+          <w:p>
+            <w:pPr>
+              <w:spacing w:line="10" w:lineRule="atLeast"/>
+              <w:rPr>
+                <w:rFonts w:ascii="Arial" w:hAnsi="Arial" w:cs="Arial"/>
+                <w:sz w:val="16"/>
+                <w:szCs w:val="16"/>
+              </w:rPr>
+            </w:pPr>
+            <w:proofErr w:type="spellStart"/>
+            <w:r>
+              <w:rPr>
+                <w:rFonts w:ascii="Arial" w:hAnsi="Arial" w:cs="Arial"/>
+                <w:sz w:val="16"/>
+                <w:szCs w:val="16"/>
+              </w:rPr>
+              <w:t>Usuário</w:t>
+            </w:r>
+            <w:proofErr w:type="spellEnd"/>
+            <w:r>
+              <w:rPr>
+                <w:rFonts w:ascii="Arial" w:hAnsi="Arial" w:cs="Arial"/>
+                <w:sz w:val="16"/>
+                <w:szCs w:val="16"/>
+              </w:rPr>
+              <w:t xml:space="preserve"> </w:t>
+            </w:r>
+            <w:proofErr w:type="spellStart"/>
+            <w:r>
+              <w:rPr>
+                <w:rFonts w:ascii="Arial" w:hAnsi="Arial" w:cs="Arial"/>
+                <w:sz w:val="16"/>
+                <w:szCs w:val="16"/>
+              </w:rPr>
+              <w:t>dono</w:t>
+            </w:r>
+            <w:proofErr w:type="spellEnd"/>
+            <w:r>
+              <w:rPr>
+                <w:rFonts w:ascii="Arial" w:hAnsi="Arial" w:cs="Arial"/>
+                <w:sz w:val="16"/>
+                <w:szCs w:val="16"/>
+              </w:rPr>
+              <w:t xml:space="preserve"> </w:t>
+            </w:r>
+            <w:proofErr w:type="spellStart"/>
+            <w:r>
+              <w:rPr>
+                <w:rFonts w:ascii="Arial" w:hAnsi="Arial" w:cs="Arial"/>
+                <w:sz w:val="16"/>
+                <w:szCs w:val="16"/>
+              </w:rPr>
+              <w:t>ou</w:t>
+            </w:r>
+            <w:proofErr w:type="spellEnd"/>
+            <w:r>
+              <w:rPr>
+                <w:rFonts w:ascii="Arial" w:hAnsi="Arial" w:cs="Arial"/>
+                <w:sz w:val="16"/>
+                <w:szCs w:val="16"/>
+              </w:rPr>
+              <w:t xml:space="preserve"> Admin</w:t>
+            </w:r>
           </w:p>
         </w:tc>
       </w:tr>
@@ -2982,7 +3673,7 @@
         </w:trPr>
         <w:tc>
           <w:tcPr>
-            <w:tcW w:w="3116" w:type="dxa"/>
+            <w:tcW w:w="2155" w:type="dxa"/>
           </w:tcPr>
           <w:p>
             <w:pPr>
@@ -3067,7 +3758,7 @@
         </w:tc>
         <w:tc>
           <w:tcPr>
-            <w:tcW w:w="1109" w:type="dxa"/>
+            <w:tcW w:w="990" w:type="dxa"/>
           </w:tcPr>
           <w:p>
             <w:pPr>
@@ -3096,7 +3787,7 @@
         </w:tc>
         <w:tc>
           <w:tcPr>
-            <w:tcW w:w="5125" w:type="dxa"/>
+            <w:tcW w:w="3240" w:type="dxa"/>
           </w:tcPr>
           <w:p>
             <w:pPr>
@@ -3132,15 +3823,7 @@
                 <w:sz w:val="16"/>
                 <w:szCs w:val="16"/>
               </w:rPr>
-              <w:t>um</w:t>
-            </w:r>
-            <w:r>
-              <w:rPr>
-                <w:rFonts w:ascii="Arial" w:hAnsi="Arial" w:cs="Arial"/>
-                <w:sz w:val="16"/>
-                <w:szCs w:val="16"/>
-              </w:rPr>
-              <w:t>a</w:t>
+              <w:t>uma</w:t>
             </w:r>
             <w:proofErr w:type="spellEnd"/>
             <w:r>
@@ -3161,6 +3844,29 @@
               <w:t>empresa</w:t>
             </w:r>
             <w:proofErr w:type="spellEnd"/>
+          </w:p>
+        </w:tc>
+        <w:tc>
+          <w:tcPr>
+            <w:tcW w:w="2965" w:type="dxa"/>
+          </w:tcPr>
+          <w:p>
+            <w:pPr>
+              <w:spacing w:line="10" w:lineRule="atLeast"/>
+              <w:rPr>
+                <w:rFonts w:ascii="Arial" w:hAnsi="Arial" w:cs="Arial"/>
+                <w:sz w:val="16"/>
+                <w:szCs w:val="16"/>
+              </w:rPr>
+            </w:pPr>
+            <w:r>
+              <w:rPr>
+                <w:rFonts w:ascii="Arial" w:hAnsi="Arial" w:cs="Arial"/>
+                <w:sz w:val="16"/>
+                <w:szCs w:val="16"/>
+              </w:rPr>
+              <w:t>Admin</w:t>
+            </w:r>
           </w:p>
         </w:tc>
       </w:tr>
@@ -3207,14 +3913,15 @@
         <w:tblLook w:val="04A0" w:firstRow="1" w:lastRow="0" w:firstColumn="1" w:lastColumn="0" w:noHBand="0" w:noVBand="1"/>
       </w:tblPr>
       <w:tblGrid>
-        <w:gridCol w:w="3116"/>
-        <w:gridCol w:w="1109"/>
-        <w:gridCol w:w="5125"/>
+        <w:gridCol w:w="2155"/>
+        <w:gridCol w:w="990"/>
+        <w:gridCol w:w="3240"/>
+        <w:gridCol w:w="2965"/>
       </w:tblGrid>
       <w:tr>
         <w:tc>
           <w:tcPr>
-            <w:tcW w:w="3116" w:type="dxa"/>
+            <w:tcW w:w="2155" w:type="dxa"/>
           </w:tcPr>
           <w:p>
             <w:pPr>
@@ -3243,7 +3950,7 @@
         </w:tc>
         <w:tc>
           <w:tcPr>
-            <w:tcW w:w="1109" w:type="dxa"/>
+            <w:tcW w:w="990" w:type="dxa"/>
           </w:tcPr>
           <w:p>
             <w:pPr>
@@ -3272,7 +3979,7 @@
         </w:tc>
         <w:tc>
           <w:tcPr>
-            <w:tcW w:w="5125" w:type="dxa"/>
+            <w:tcW w:w="3240" w:type="dxa"/>
           </w:tcPr>
           <w:p>
             <w:pPr>
@@ -3296,6 +4003,35 @@
                 <w:lang w:val="pt-BR"/>
               </w:rPr>
               <w:t>Descrição</w:t>
+            </w:r>
+          </w:p>
+        </w:tc>
+        <w:tc>
+          <w:tcPr>
+            <w:tcW w:w="2965" w:type="dxa"/>
+          </w:tcPr>
+          <w:p>
+            <w:pPr>
+              <w:spacing w:line="10" w:lineRule="atLeast"/>
+              <w:rPr>
+                <w:rFonts w:ascii="Arial" w:hAnsi="Arial" w:cs="Arial"/>
+                <w:b/>
+                <w:bCs/>
+                <w:sz w:val="16"/>
+                <w:szCs w:val="16"/>
+                <w:lang w:val="pt-BR"/>
+              </w:rPr>
+            </w:pPr>
+            <w:r>
+              <w:rPr>
+                <w:rFonts w:ascii="Arial" w:hAnsi="Arial" w:cs="Arial"/>
+                <w:b/>
+                <w:bCs/>
+                <w:sz w:val="16"/>
+                <w:szCs w:val="16"/>
+                <w:lang w:val="pt-BR"/>
+              </w:rPr>
+              <w:t>Permissões</w:t>
             </w:r>
           </w:p>
         </w:tc>
@@ -3303,7 +4039,7 @@
       <w:tr>
         <w:tc>
           <w:tcPr>
-            <w:tcW w:w="3116" w:type="dxa"/>
+            <w:tcW w:w="2155" w:type="dxa"/>
           </w:tcPr>
           <w:p>
             <w:pPr>
@@ -3375,7 +4111,7 @@
         </w:tc>
         <w:tc>
           <w:tcPr>
-            <w:tcW w:w="1109" w:type="dxa"/>
+            <w:tcW w:w="990" w:type="dxa"/>
           </w:tcPr>
           <w:p>
             <w:pPr>
@@ -3404,7 +4140,7 @@
         </w:tc>
         <w:tc>
           <w:tcPr>
-            <w:tcW w:w="5125" w:type="dxa"/>
+            <w:tcW w:w="3240" w:type="dxa"/>
           </w:tcPr>
           <w:p>
             <w:pPr>
@@ -3459,15 +4195,7 @@
                 <w:sz w:val="16"/>
                 <w:szCs w:val="16"/>
               </w:rPr>
-              <w:t>o</w:t>
-            </w:r>
-            <w:r>
-              <w:rPr>
-                <w:rFonts w:ascii="Arial" w:hAnsi="Arial" w:cs="Arial"/>
-                <w:sz w:val="16"/>
-                <w:szCs w:val="16"/>
-              </w:rPr>
-              <w:t>s</w:t>
+              <w:t>os</w:t>
             </w:r>
             <w:proofErr w:type="spellEnd"/>
             <w:r>
@@ -3485,24 +4213,39 @@
                 <w:sz w:val="16"/>
                 <w:szCs w:val="16"/>
               </w:rPr>
-              <w:t>techleader</w:t>
-            </w:r>
-            <w:r>
-              <w:rPr>
-                <w:rFonts w:ascii="Arial" w:hAnsi="Arial" w:cs="Arial"/>
-                <w:sz w:val="16"/>
-                <w:szCs w:val="16"/>
-              </w:rPr>
-              <w:t>s</w:t>
-            </w:r>
-            <w:proofErr w:type="spellEnd"/>
+              <w:t>techleaders</w:t>
+            </w:r>
+            <w:proofErr w:type="spellEnd"/>
+          </w:p>
+        </w:tc>
+        <w:tc>
+          <w:tcPr>
+            <w:tcW w:w="2965" w:type="dxa"/>
+          </w:tcPr>
+          <w:p>
+            <w:pPr>
+              <w:spacing w:line="10" w:lineRule="atLeast"/>
+              <w:rPr>
+                <w:rFonts w:ascii="Arial" w:hAnsi="Arial" w:cs="Arial"/>
+                <w:sz w:val="16"/>
+                <w:szCs w:val="16"/>
+              </w:rPr>
+            </w:pPr>
+            <w:r>
+              <w:rPr>
+                <w:rFonts w:ascii="Arial" w:hAnsi="Arial" w:cs="Arial"/>
+                <w:sz w:val="16"/>
+                <w:szCs w:val="16"/>
+              </w:rPr>
+              <w:t>Admin</w:t>
+            </w:r>
           </w:p>
         </w:tc>
       </w:tr>
       <w:tr>
         <w:tc>
           <w:tcPr>
-            <w:tcW w:w="3116" w:type="dxa"/>
+            <w:tcW w:w="2155" w:type="dxa"/>
           </w:tcPr>
           <w:p>
             <w:pPr>
@@ -3588,7 +4331,7 @@
         </w:tc>
         <w:tc>
           <w:tcPr>
-            <w:tcW w:w="1109" w:type="dxa"/>
+            <w:tcW w:w="990" w:type="dxa"/>
           </w:tcPr>
           <w:p>
             <w:pPr>
@@ -3617,7 +4360,7 @@
         </w:tc>
         <w:tc>
           <w:tcPr>
-            <w:tcW w:w="5125" w:type="dxa"/>
+            <w:tcW w:w="3240" w:type="dxa"/>
           </w:tcPr>
           <w:p>
             <w:pPr>
@@ -3675,13 +4418,82 @@
               <w:t>específico</w:t>
             </w:r>
             <w:proofErr w:type="spellEnd"/>
+          </w:p>
+        </w:tc>
+        <w:tc>
+          <w:tcPr>
+            <w:tcW w:w="2965" w:type="dxa"/>
+          </w:tcPr>
+          <w:p>
+            <w:pPr>
+              <w:spacing w:line="10" w:lineRule="atLeast"/>
+              <w:rPr>
+                <w:rFonts w:ascii="Arial" w:hAnsi="Arial" w:cs="Arial"/>
+                <w:sz w:val="16"/>
+                <w:szCs w:val="16"/>
+              </w:rPr>
+            </w:pPr>
+            <w:proofErr w:type="spellStart"/>
+            <w:r>
+              <w:rPr>
+                <w:rFonts w:ascii="Arial" w:hAnsi="Arial" w:cs="Arial"/>
+                <w:sz w:val="16"/>
+                <w:szCs w:val="16"/>
+              </w:rPr>
+              <w:t>Usuário</w:t>
+            </w:r>
+            <w:proofErr w:type="spellEnd"/>
+            <w:r>
+              <w:rPr>
+                <w:rFonts w:ascii="Arial" w:hAnsi="Arial" w:cs="Arial"/>
+                <w:sz w:val="16"/>
+                <w:szCs w:val="16"/>
+              </w:rPr>
+              <w:t xml:space="preserve"> </w:t>
+            </w:r>
+            <w:proofErr w:type="spellStart"/>
+            <w:r>
+              <w:rPr>
+                <w:rFonts w:ascii="Arial" w:hAnsi="Arial" w:cs="Arial"/>
+                <w:sz w:val="16"/>
+                <w:szCs w:val="16"/>
+              </w:rPr>
+              <w:t>dono</w:t>
+            </w:r>
+            <w:proofErr w:type="spellEnd"/>
+            <w:r>
+              <w:rPr>
+                <w:rFonts w:ascii="Arial" w:hAnsi="Arial" w:cs="Arial"/>
+                <w:sz w:val="16"/>
+                <w:szCs w:val="16"/>
+              </w:rPr>
+              <w:t xml:space="preserve"> </w:t>
+            </w:r>
+            <w:proofErr w:type="spellStart"/>
+            <w:r>
+              <w:rPr>
+                <w:rFonts w:ascii="Arial" w:hAnsi="Arial" w:cs="Arial"/>
+                <w:sz w:val="16"/>
+                <w:szCs w:val="16"/>
+              </w:rPr>
+              <w:t>ou</w:t>
+            </w:r>
+            <w:proofErr w:type="spellEnd"/>
+            <w:r>
+              <w:rPr>
+                <w:rFonts w:ascii="Arial" w:hAnsi="Arial" w:cs="Arial"/>
+                <w:sz w:val="16"/>
+                <w:szCs w:val="16"/>
+              </w:rPr>
+              <w:t xml:space="preserve"> Admin</w:t>
+            </w:r>
           </w:p>
         </w:tc>
       </w:tr>
       <w:tr>
         <w:tc>
           <w:tcPr>
-            <w:tcW w:w="3116" w:type="dxa"/>
+            <w:tcW w:w="2155" w:type="dxa"/>
           </w:tcPr>
           <w:p>
             <w:pPr>
@@ -3753,7 +4565,7 @@
         </w:tc>
         <w:tc>
           <w:tcPr>
-            <w:tcW w:w="1109" w:type="dxa"/>
+            <w:tcW w:w="990" w:type="dxa"/>
           </w:tcPr>
           <w:p>
             <w:pPr>
@@ -3782,7 +4594,7 @@
         </w:tc>
         <w:tc>
           <w:tcPr>
-            <w:tcW w:w="5125" w:type="dxa"/>
+            <w:tcW w:w="3240" w:type="dxa"/>
           </w:tcPr>
           <w:p>
             <w:pPr>
@@ -3822,13 +4634,36 @@
               <w:t>techleader</w:t>
             </w:r>
             <w:proofErr w:type="spellEnd"/>
+          </w:p>
+        </w:tc>
+        <w:tc>
+          <w:tcPr>
+            <w:tcW w:w="2965" w:type="dxa"/>
+          </w:tcPr>
+          <w:p>
+            <w:pPr>
+              <w:spacing w:line="10" w:lineRule="atLeast"/>
+              <w:rPr>
+                <w:rFonts w:ascii="Arial" w:hAnsi="Arial" w:cs="Arial"/>
+                <w:sz w:val="16"/>
+                <w:szCs w:val="16"/>
+              </w:rPr>
+            </w:pPr>
+            <w:r>
+              <w:rPr>
+                <w:rFonts w:ascii="Arial" w:hAnsi="Arial" w:cs="Arial"/>
+                <w:sz w:val="16"/>
+                <w:szCs w:val="16"/>
+              </w:rPr>
+              <w:t>Admin</w:t>
+            </w:r>
           </w:p>
         </w:tc>
       </w:tr>
       <w:tr>
         <w:tc>
           <w:tcPr>
-            <w:tcW w:w="3116" w:type="dxa"/>
+            <w:tcW w:w="2155" w:type="dxa"/>
           </w:tcPr>
           <w:p>
             <w:pPr>
@@ -3914,7 +4749,7 @@
         </w:tc>
         <w:tc>
           <w:tcPr>
-            <w:tcW w:w="1109" w:type="dxa"/>
+            <w:tcW w:w="990" w:type="dxa"/>
           </w:tcPr>
           <w:p>
             <w:pPr>
@@ -3943,7 +4778,7 @@
         </w:tc>
         <w:tc>
           <w:tcPr>
-            <w:tcW w:w="5125" w:type="dxa"/>
+            <w:tcW w:w="3240" w:type="dxa"/>
           </w:tcPr>
           <w:p>
             <w:pPr>
@@ -4001,13 +4836,82 @@
               <w:t>techleader</w:t>
             </w:r>
             <w:proofErr w:type="spellEnd"/>
+          </w:p>
+        </w:tc>
+        <w:tc>
+          <w:tcPr>
+            <w:tcW w:w="2965" w:type="dxa"/>
+          </w:tcPr>
+          <w:p>
+            <w:pPr>
+              <w:spacing w:line="10" w:lineRule="atLeast"/>
+              <w:rPr>
+                <w:rFonts w:ascii="Arial" w:hAnsi="Arial" w:cs="Arial"/>
+                <w:sz w:val="16"/>
+                <w:szCs w:val="16"/>
+              </w:rPr>
+            </w:pPr>
+            <w:proofErr w:type="spellStart"/>
+            <w:r>
+              <w:rPr>
+                <w:rFonts w:ascii="Arial" w:hAnsi="Arial" w:cs="Arial"/>
+                <w:sz w:val="16"/>
+                <w:szCs w:val="16"/>
+              </w:rPr>
+              <w:t>Usuário</w:t>
+            </w:r>
+            <w:proofErr w:type="spellEnd"/>
+            <w:r>
+              <w:rPr>
+                <w:rFonts w:ascii="Arial" w:hAnsi="Arial" w:cs="Arial"/>
+                <w:sz w:val="16"/>
+                <w:szCs w:val="16"/>
+              </w:rPr>
+              <w:t xml:space="preserve"> </w:t>
+            </w:r>
+            <w:proofErr w:type="spellStart"/>
+            <w:r>
+              <w:rPr>
+                <w:rFonts w:ascii="Arial" w:hAnsi="Arial" w:cs="Arial"/>
+                <w:sz w:val="16"/>
+                <w:szCs w:val="16"/>
+              </w:rPr>
+              <w:t>dono</w:t>
+            </w:r>
+            <w:proofErr w:type="spellEnd"/>
+            <w:r>
+              <w:rPr>
+                <w:rFonts w:ascii="Arial" w:hAnsi="Arial" w:cs="Arial"/>
+                <w:sz w:val="16"/>
+                <w:szCs w:val="16"/>
+              </w:rPr>
+              <w:t xml:space="preserve"> </w:t>
+            </w:r>
+            <w:proofErr w:type="spellStart"/>
+            <w:r>
+              <w:rPr>
+                <w:rFonts w:ascii="Arial" w:hAnsi="Arial" w:cs="Arial"/>
+                <w:sz w:val="16"/>
+                <w:szCs w:val="16"/>
+              </w:rPr>
+              <w:t>ou</w:t>
+            </w:r>
+            <w:proofErr w:type="spellEnd"/>
+            <w:r>
+              <w:rPr>
+                <w:rFonts w:ascii="Arial" w:hAnsi="Arial" w:cs="Arial"/>
+                <w:sz w:val="16"/>
+                <w:szCs w:val="16"/>
+              </w:rPr>
+              <w:t xml:space="preserve"> Admin</w:t>
+            </w:r>
           </w:p>
         </w:tc>
       </w:tr>
       <w:tr>
         <w:tc>
           <w:tcPr>
-            <w:tcW w:w="3116" w:type="dxa"/>
+            <w:tcW w:w="2155" w:type="dxa"/>
           </w:tcPr>
           <w:p>
             <w:pPr>
@@ -4092,7 +4996,7 @@
         </w:tc>
         <w:tc>
           <w:tcPr>
-            <w:tcW w:w="1109" w:type="dxa"/>
+            <w:tcW w:w="990" w:type="dxa"/>
           </w:tcPr>
           <w:p>
             <w:pPr>
@@ -4121,7 +5025,7 @@
         </w:tc>
         <w:tc>
           <w:tcPr>
-            <w:tcW w:w="5125" w:type="dxa"/>
+            <w:tcW w:w="3240" w:type="dxa"/>
           </w:tcPr>
           <w:p>
             <w:pPr>
@@ -4152,6 +5056,76 @@
               <w:t>techleader</w:t>
             </w:r>
             <w:proofErr w:type="spellEnd"/>
+          </w:p>
+        </w:tc>
+        <w:tc>
+          <w:tcPr>
+            <w:tcW w:w="2965" w:type="dxa"/>
+          </w:tcPr>
+          <w:p>
+            <w:pPr>
+              <w:spacing w:line="10" w:lineRule="atLeast"/>
+              <w:rPr>
+                <w:rFonts w:ascii="Arial" w:hAnsi="Arial" w:cs="Arial"/>
+                <w:sz w:val="16"/>
+                <w:szCs w:val="16"/>
+                <w:lang w:val="pt-BR"/>
+              </w:rPr>
+            </w:pPr>
+            <w:proofErr w:type="spellStart"/>
+            <w:r>
+              <w:rPr>
+                <w:rFonts w:ascii="Arial" w:hAnsi="Arial" w:cs="Arial"/>
+                <w:sz w:val="16"/>
+                <w:szCs w:val="16"/>
+              </w:rPr>
+              <w:t>Usuário</w:t>
+            </w:r>
+            <w:proofErr w:type="spellEnd"/>
+            <w:r>
+              <w:rPr>
+                <w:rFonts w:ascii="Arial" w:hAnsi="Arial" w:cs="Arial"/>
+                <w:sz w:val="16"/>
+                <w:szCs w:val="16"/>
+              </w:rPr>
+              <w:t xml:space="preserve"> </w:t>
+            </w:r>
+            <w:proofErr w:type="spellStart"/>
+            <w:r>
+              <w:rPr>
+                <w:rFonts w:ascii="Arial" w:hAnsi="Arial" w:cs="Arial"/>
+                <w:sz w:val="16"/>
+                <w:szCs w:val="16"/>
+              </w:rPr>
+              <w:t>dono</w:t>
+            </w:r>
+            <w:proofErr w:type="spellEnd"/>
+            <w:r>
+              <w:rPr>
+                <w:rFonts w:ascii="Arial" w:hAnsi="Arial" w:cs="Arial"/>
+                <w:sz w:val="16"/>
+                <w:szCs w:val="16"/>
+              </w:rPr>
+              <w:t xml:space="preserve"> </w:t>
+            </w:r>
+            <w:proofErr w:type="spellStart"/>
+            <w:r>
+              <w:rPr>
+                <w:rFonts w:ascii="Arial" w:hAnsi="Arial" w:cs="Arial"/>
+                <w:sz w:val="16"/>
+                <w:szCs w:val="16"/>
+              </w:rPr>
+              <w:t>ou</w:t>
+            </w:r>
+            <w:proofErr w:type="spellEnd"/>
+            <w:r>
+              <w:rPr>
+                <w:rFonts w:ascii="Arial" w:hAnsi="Arial" w:cs="Arial"/>
+                <w:sz w:val="16"/>
+                <w:szCs w:val="16"/>
+              </w:rPr>
+              <w:t xml:space="preserve"> Admin</w:t>
+            </w:r>
           </w:p>
         </w:tc>
       </w:tr>
@@ -4161,7 +5135,7 @@
         </w:trPr>
         <w:tc>
           <w:tcPr>
-            <w:tcW w:w="3116" w:type="dxa"/>
+            <w:tcW w:w="2155" w:type="dxa"/>
           </w:tcPr>
           <w:p>
             <w:pPr>
@@ -4246,7 +5220,7 @@
         </w:tc>
         <w:tc>
           <w:tcPr>
-            <w:tcW w:w="1109" w:type="dxa"/>
+            <w:tcW w:w="990" w:type="dxa"/>
           </w:tcPr>
           <w:p>
             <w:pPr>
@@ -4275,7 +5249,7 @@
         </w:tc>
         <w:tc>
           <w:tcPr>
-            <w:tcW w:w="5125" w:type="dxa"/>
+            <w:tcW w:w="3240" w:type="dxa"/>
           </w:tcPr>
           <w:p>
             <w:pPr>
@@ -4314,6 +5288,29 @@
               <w:t>techleader</w:t>
             </w:r>
             <w:proofErr w:type="spellEnd"/>
+          </w:p>
+        </w:tc>
+        <w:tc>
+          <w:tcPr>
+            <w:tcW w:w="2965" w:type="dxa"/>
+          </w:tcPr>
+          <w:p>
+            <w:pPr>
+              <w:spacing w:line="10" w:lineRule="atLeast"/>
+              <w:rPr>
+                <w:rFonts w:ascii="Arial" w:hAnsi="Arial" w:cs="Arial"/>
+                <w:sz w:val="16"/>
+                <w:szCs w:val="16"/>
+              </w:rPr>
+            </w:pPr>
+            <w:r>
+              <w:rPr>
+                <w:rFonts w:ascii="Arial" w:hAnsi="Arial" w:cs="Arial"/>
+                <w:sz w:val="16"/>
+                <w:szCs w:val="16"/>
+              </w:rPr>
+              <w:t>Admin</w:t>
+            </w:r>
           </w:p>
         </w:tc>
       </w:tr>
@@ -4450,18 +5447,7 @@
                 <w:szCs w:val="16"/>
                 <w:lang w:val="pt-BR"/>
               </w:rPr>
-              <w:t>Descriçã</w:t>
-            </w:r>
-            <w:r>
-              <w:rPr>
-                <w:rFonts w:ascii="Arial" w:hAnsi="Arial" w:cs="Arial"/>
-                <w:b/>
-                <w:bCs/>
-                <w:sz w:val="16"/>
-                <w:szCs w:val="16"/>
-                <w:lang w:val="pt-BR"/>
-              </w:rPr>
-              <w:t>o</w:t>
+              <w:t>Descrição</w:t>
             </w:r>
           </w:p>
         </w:tc>
@@ -4768,7 +5754,6 @@
           <w:szCs w:val="16"/>
           <w:lang w:val="pt-BR"/>
         </w:rPr>
-        <w:lastRenderedPageBreak/>
         <w:t xml:space="preserve">1 </w:t>
       </w:r>
       <w:r>
@@ -5474,7 +6459,6 @@
           <w:rFonts w:ascii="Arial" w:hAnsi="Arial" w:cs="Arial"/>
           <w:sz w:val="16"/>
           <w:szCs w:val="16"/>
-          <w:lang w:val="pt-BR"/>
         </w:rPr>
       </w:pPr>
     </w:p>
@@ -6715,6 +7699,7 @@
                 <w:sz w:val="16"/>
                 <w:szCs w:val="16"/>
               </w:rPr>
+              <w:lastRenderedPageBreak/>
               <w:t>}</w:t>
             </w:r>
           </w:p>
@@ -6740,6 +7725,7 @@
                 <w:sz w:val="16"/>
                 <w:szCs w:val="16"/>
               </w:rPr>
+              <w:lastRenderedPageBreak/>
               <w:t>Response:</w:t>
             </w:r>
           </w:p>
@@ -6816,6 +7802,18 @@
         </w:tc>
       </w:tr>
     </w:tbl>
+    <w:p>
+      <w:pPr>
+        <w:spacing w:after="160" w:line="10" w:lineRule="atLeast"/>
+        <w:rPr>
+          <w:rFonts w:ascii="Arial" w:hAnsi="Arial" w:cs="Arial"/>
+          <w:b/>
+          <w:bCs/>
+          <w:sz w:val="16"/>
+          <w:szCs w:val="16"/>
+        </w:rPr>
+      </w:pPr>
+    </w:p>
     <w:p>
       <w:pPr>
         <w:spacing w:after="160" w:line="10" w:lineRule="atLeast"/>
@@ -6828,19 +7826,6 @@
           <w:lang w:val="pt-BR"/>
         </w:rPr>
       </w:pPr>
-    </w:p>
-    <w:p>
-      <w:pPr>
-        <w:spacing w:after="160" w:line="10" w:lineRule="atLeast"/>
-        <w:rPr>
-          <w:rFonts w:ascii="Arial" w:hAnsi="Arial" w:cs="Arial"/>
-          <w:b/>
-          <w:bCs/>
-          <w:sz w:val="16"/>
-          <w:szCs w:val="16"/>
-          <w:lang w:val="pt-BR"/>
-        </w:rPr>
-      </w:pPr>
       <w:r>
         <w:rPr>
           <w:rFonts w:ascii="Arial" w:hAnsi="Arial" w:cs="Arial"/>
@@ -6850,7 +7835,6 @@
           <w:szCs w:val="16"/>
           <w:lang w:val="pt-BR"/>
         </w:rPr>
-        <w:lastRenderedPageBreak/>
         <w:t>2</w:t>
       </w:r>
       <w:r>
@@ -7674,43 +8658,7 @@
                 <w:szCs w:val="16"/>
                 <w:lang w:val="pt-BR"/>
               </w:rPr>
-              <w:t xml:space="preserve">Lista participante </w:t>
-            </w:r>
-            <w:r>
-              <w:rPr>
-                <w:rFonts w:ascii="Arial" w:hAnsi="Arial" w:cs="Arial"/>
-                <w:sz w:val="16"/>
-                <w:szCs w:val="16"/>
-                <w:lang w:val="pt-BR"/>
-              </w:rPr>
-              <w:t>específico se</w:t>
-            </w:r>
-            <w:r>
-              <w:rPr>
-                <w:rFonts w:ascii="Arial" w:hAnsi="Arial" w:cs="Arial"/>
-                <w:sz w:val="16"/>
-                <w:szCs w:val="16"/>
-                <w:lang w:val="pt-BR"/>
-              </w:rPr>
-              <w:t xml:space="preserve"> o usuário t</w:t>
-            </w:r>
-            <w:r>
-              <w:rPr>
-                <w:rFonts w:ascii="Arial" w:hAnsi="Arial" w:cs="Arial"/>
-                <w:sz w:val="16"/>
-                <w:szCs w:val="16"/>
-                <w:lang w:val="pt-BR"/>
-              </w:rPr>
-              <w:t>iver</w:t>
-            </w:r>
-            <w:r>
-              <w:rPr>
-                <w:rFonts w:ascii="Arial" w:hAnsi="Arial" w:cs="Arial"/>
-                <w:sz w:val="16"/>
-                <w:szCs w:val="16"/>
-                <w:lang w:val="pt-BR"/>
-              </w:rPr>
-              <w:t xml:space="preserve"> acesso. Padrão é usuário ver apenas a si mesmo, exceto quando autorizado ao contrário ou se for admin.</w:t>
+              <w:t>Lista participante específico se o usuário tiver acesso. Padrão é usuário ver apenas a si mesmo, exceto quando autorizado ao contrário ou se for admin.</w:t>
             </w:r>
           </w:p>
         </w:tc>
@@ -8134,6 +9082,7 @@
                 <w:szCs w:val="16"/>
                 <w:lang w:val="pt-BR"/>
               </w:rPr>
+              <w:lastRenderedPageBreak/>
               <w:t>}</w:t>
             </w:r>
           </w:p>
@@ -8189,7 +9138,6 @@
                 <w:szCs w:val="16"/>
                 <w:lang w:val="pt-BR"/>
               </w:rPr>
-              <w:lastRenderedPageBreak/>
               <w:t>2.3. Criar Participante</w:t>
             </w:r>
           </w:p>
@@ -9756,6 +10704,7 @@
                 <w:szCs w:val="16"/>
                 <w:lang w:val="pt-BR"/>
               </w:rPr>
+              <w:lastRenderedPageBreak/>
               <w:t>Response:</w:t>
             </w:r>
           </w:p>
@@ -10147,7 +11096,6 @@
                 <w:szCs w:val="16"/>
                 <w:lang w:val="pt-BR"/>
               </w:rPr>
-              <w:lastRenderedPageBreak/>
               <w:t>2.5. Atualizar Parcialmente Participante</w:t>
             </w:r>
           </w:p>
@@ -11432,7 +12380,6 @@
           <w:szCs w:val="16"/>
           <w:lang w:val="pt-BR"/>
         </w:rPr>
-        <w:lastRenderedPageBreak/>
         <w:t>3</w:t>
       </w:r>
       <w:r>
@@ -11592,25 +12539,7 @@
                 <w:szCs w:val="16"/>
                 <w:lang w:val="pt-BR"/>
               </w:rPr>
-              <w:t xml:space="preserve">Lista </w:t>
-            </w:r>
-            <w:r>
-              <w:rPr>
-                <w:rFonts w:ascii="Arial" w:hAnsi="Arial" w:cs="Arial"/>
-                <w:sz w:val="16"/>
-                <w:szCs w:val="16"/>
-                <w:lang w:val="pt-BR"/>
-              </w:rPr>
-              <w:t>empresas</w:t>
-            </w:r>
-            <w:r>
-              <w:rPr>
-                <w:rFonts w:ascii="Arial" w:hAnsi="Arial" w:cs="Arial"/>
-                <w:sz w:val="16"/>
-                <w:szCs w:val="16"/>
-                <w:lang w:val="pt-BR"/>
-              </w:rPr>
-              <w:t xml:space="preserve"> que o usuário tem acesso. Padrão é usuário ver apenas a si mesmo, exceto quando autorizado ao contrário ou se for admin.</w:t>
+              <w:t>Lista empresas que o usuário tem acesso. Padrão é usuário ver apenas a si mesmo, exceto quando autorizado ao contrário ou se for admin.</w:t>
             </w:r>
           </w:p>
         </w:tc>
@@ -12773,7 +13702,6 @@
                 <w:szCs w:val="16"/>
                 <w:lang w:val="pt-BR"/>
               </w:rPr>
-              <w:lastRenderedPageBreak/>
               <w:t>3.3. Criar Empresa</w:t>
             </w:r>
           </w:p>
@@ -14646,7 +15574,6 @@
                 <w:szCs w:val="16"/>
                 <w:lang w:val="pt-BR"/>
               </w:rPr>
-              <w:lastRenderedPageBreak/>
               <w:t>3.5. Atualizar Parcialmente Empresa</w:t>
             </w:r>
           </w:p>
@@ -15820,7 +16747,6 @@
           <w:sz w:val="16"/>
           <w:szCs w:val="16"/>
         </w:rPr>
-        <w:lastRenderedPageBreak/>
         <w:t>4</w:t>
       </w:r>
       <w:r>
@@ -19226,7 +20152,6 @@
                 <w:sz w:val="16"/>
                 <w:szCs w:val="16"/>
               </w:rPr>
-              <w:lastRenderedPageBreak/>
               <w:t xml:space="preserve">4.5. </w:t>
             </w:r>
             <w:proofErr w:type="spellStart"/>
@@ -20473,6 +21398,101 @@
         </w:rPr>
         <w:t>Ao encerrar o uso da aplicação, faça logout para invalidar os tokens</w:t>
       </w:r>
+    </w:p>
+    <w:p>
+      <w:pPr>
+        <w:spacing w:line="10" w:lineRule="atLeast"/>
+        <w:ind w:left="720"/>
+        <w:rPr>
+          <w:rFonts w:ascii="Arial" w:hAnsi="Arial" w:cs="Arial"/>
+          <w:sz w:val="16"/>
+          <w:szCs w:val="16"/>
+          <w:lang w:val="pt-BR"/>
+        </w:rPr>
+      </w:pPr>
+    </w:p>
+    <w:p>
+      <w:pPr>
+        <w:spacing w:line="10" w:lineRule="atLeast"/>
+        <w:ind w:left="720"/>
+        <w:rPr>
+          <w:rFonts w:ascii="Arial" w:hAnsi="Arial" w:cs="Arial"/>
+          <w:sz w:val="16"/>
+          <w:szCs w:val="16"/>
+          <w:lang w:val="pt-BR"/>
+        </w:rPr>
+      </w:pPr>
+    </w:p>
+    <w:p>
+      <w:pPr>
+        <w:spacing w:line="10" w:lineRule="atLeast"/>
+        <w:ind w:left="720"/>
+        <w:rPr>
+          <w:rFonts w:ascii="Arial" w:hAnsi="Arial" w:cs="Arial"/>
+          <w:sz w:val="16"/>
+          <w:szCs w:val="16"/>
+          <w:lang w:val="pt-BR"/>
+        </w:rPr>
+      </w:pPr>
+    </w:p>
+    <w:p>
+      <w:pPr>
+        <w:spacing w:line="10" w:lineRule="atLeast"/>
+        <w:ind w:left="720"/>
+        <w:rPr>
+          <w:rFonts w:ascii="Arial" w:hAnsi="Arial" w:cs="Arial"/>
+          <w:sz w:val="16"/>
+          <w:szCs w:val="16"/>
+          <w:lang w:val="pt-BR"/>
+        </w:rPr>
+      </w:pPr>
+    </w:p>
+    <w:p>
+      <w:pPr>
+        <w:spacing w:line="10" w:lineRule="atLeast"/>
+        <w:ind w:left="720"/>
+        <w:rPr>
+          <w:rFonts w:ascii="Arial" w:hAnsi="Arial" w:cs="Arial"/>
+          <w:sz w:val="16"/>
+          <w:szCs w:val="16"/>
+          <w:lang w:val="pt-BR"/>
+        </w:rPr>
+      </w:pPr>
+    </w:p>
+    <w:p>
+      <w:pPr>
+        <w:spacing w:line="10" w:lineRule="atLeast"/>
+        <w:ind w:left="720"/>
+        <w:rPr>
+          <w:rFonts w:ascii="Arial" w:hAnsi="Arial" w:cs="Arial"/>
+          <w:sz w:val="16"/>
+          <w:szCs w:val="16"/>
+          <w:lang w:val="pt-BR"/>
+        </w:rPr>
+      </w:pPr>
+    </w:p>
+    <w:p>
+      <w:pPr>
+        <w:spacing w:line="10" w:lineRule="atLeast"/>
+        <w:ind w:left="720"/>
+        <w:rPr>
+          <w:rFonts w:ascii="Arial" w:hAnsi="Arial" w:cs="Arial"/>
+          <w:sz w:val="16"/>
+          <w:szCs w:val="16"/>
+          <w:lang w:val="pt-BR"/>
+        </w:rPr>
+      </w:pPr>
+    </w:p>
+    <w:p>
+      <w:pPr>
+        <w:spacing w:line="10" w:lineRule="atLeast"/>
+        <w:rPr>
+          <w:rFonts w:ascii="Arial" w:hAnsi="Arial" w:cs="Arial"/>
+          <w:sz w:val="16"/>
+          <w:szCs w:val="16"/>
+          <w:lang w:val="pt-BR"/>
+        </w:rPr>
+      </w:pPr>
     </w:p>
     <w:p>
       <w:pPr>
@@ -23924,6 +24944,7 @@
   <w:style w:type="character" w:default="1" w:styleId="DefaultParagraphFont">
     <w:name w:val="Default Paragraph Font"/>
     <w:uiPriority w:val="1"/>
+    <w:semiHidden/>
     <w:unhideWhenUsed/>
   </w:style>
   <w:style w:type="table" w:default="1" w:styleId="TableNormal">

</xml_diff>